<commit_message>
Revert "Revert "fifth para""
This reverts commit ce7c76f1e4c932710eb5c45a6826461fc52ecd1b.
</commit_message>
<xml_diff>
--- a/cats.docx
+++ b/cats.docx
@@ -54,8 +54,22 @@
           <w:szCs w:val="21"/>
           <w:shd w:val="clear" w:color="auto" w:fill="FFFFFF"/>
         </w:rPr>
-        <w:t>Felis catus</w:t>
-      </w:r>
+        <w:t xml:space="preserve">Felis </w:t>
+      </w:r>
+      <w:proofErr w:type="spellStart"/>
+      <w:r>
+        <w:rPr>
+          <w:rFonts w:ascii="Arial" w:hAnsi="Arial" w:cs="Arial"/>
+          <w:i/>
+          <w:iCs/>
+          <w:color w:val="202122"/>
+          <w:sz w:val="21"/>
+          <w:szCs w:val="21"/>
+          <w:shd w:val="clear" w:color="auto" w:fill="FFFFFF"/>
+        </w:rPr>
+        <w:t>catus</w:t>
+      </w:r>
+      <w:proofErr w:type="spellEnd"/>
       <w:r>
         <w:rPr>
           <w:rFonts w:ascii="Arial" w:hAnsi="Arial" w:cs="Arial"/>
@@ -284,7 +298,15 @@
         <w:t>Domestic cats are valued by humans for companionship and their ability to hunt rodent. About 60 cat breeds are recognized by various </w:t>
       </w:r>
       <w:r>
-        <w:t>cat regseriers.</w:t>
+        <w:t xml:space="preserve">cat </w:t>
+      </w:r>
+      <w:proofErr w:type="spellStart"/>
+      <w:r>
+        <w:t>regseriers</w:t>
+      </w:r>
+      <w:proofErr w:type="spellEnd"/>
+      <w:r>
+        <w:t>.</w:t>
       </w:r>
       <w:r>
         <w:rPr>
@@ -317,18 +339,42 @@
         </w:rPr>
         <w:t>The cat is similar in </w:t>
       </w:r>
+      <w:proofErr w:type="spellStart"/>
       <w:r>
         <w:t>anatmoy</w:t>
       </w:r>
-      <w:r>
-        <w:rPr>
-          <w:rFonts w:ascii="Arial" w:hAnsi="Arial" w:cs="Arial"/>
-          <w:color w:val="202122"/>
-          <w:sz w:val="21"/>
-          <w:szCs w:val="21"/>
-          <w:shd w:val="clear" w:color="auto" w:fill="FFFFFF"/>
-        </w:rPr>
-        <w:t> to the other felid species: it has a strong flexible body,sharp teeth and </w:t>
+      <w:proofErr w:type="spellEnd"/>
+      <w:r>
+        <w:rPr>
+          <w:rFonts w:ascii="Arial" w:hAnsi="Arial" w:cs="Arial"/>
+          <w:color w:val="202122"/>
+          <w:sz w:val="21"/>
+          <w:szCs w:val="21"/>
+          <w:shd w:val="clear" w:color="auto" w:fill="FFFFFF"/>
+        </w:rPr>
+        <w:t xml:space="preserve"> to the other felid species: it has a strong flexible </w:t>
+      </w:r>
+      <w:proofErr w:type="spellStart"/>
+      <w:r>
+        <w:rPr>
+          <w:rFonts w:ascii="Arial" w:hAnsi="Arial" w:cs="Arial"/>
+          <w:color w:val="202122"/>
+          <w:sz w:val="21"/>
+          <w:szCs w:val="21"/>
+          <w:shd w:val="clear" w:color="auto" w:fill="FFFFFF"/>
+        </w:rPr>
+        <w:t>body,sharp</w:t>
+      </w:r>
+      <w:proofErr w:type="spellEnd"/>
+      <w:r>
+        <w:rPr>
+          <w:rFonts w:ascii="Arial" w:hAnsi="Arial" w:cs="Arial"/>
+          <w:color w:val="202122"/>
+          <w:sz w:val="21"/>
+          <w:szCs w:val="21"/>
+          <w:shd w:val="clear" w:color="auto" w:fill="FFFFFF"/>
+        </w:rPr>
+        <w:t xml:space="preserve"> teeth and </w:t>
       </w:r>
       <w:r>
         <w:t>claws</w:t>
@@ -355,6 +401,160 @@
           <w:shd w:val="clear" w:color="auto" w:fill="FFFFFF"/>
         </w:rPr>
         <w:t> and sense of smell are well developed</w:t>
+      </w:r>
+    </w:p>
+    <w:p>
+      <w:pPr>
+        <w:rPr>
+          <w:rFonts w:ascii="Arial" w:hAnsi="Arial" w:cs="Arial"/>
+          <w:color w:val="202122"/>
+          <w:sz w:val="21"/>
+          <w:szCs w:val="21"/>
+          <w:shd w:val="clear" w:color="auto" w:fill="FFFFFF"/>
+        </w:rPr>
+      </w:pPr>
+      <w:r>
+        <w:rPr>
+          <w:rFonts w:ascii="Arial" w:hAnsi="Arial" w:cs="Arial"/>
+          <w:color w:val="202122"/>
+          <w:sz w:val="21"/>
+          <w:szCs w:val="21"/>
+          <w:shd w:val="clear" w:color="auto" w:fill="FFFFFF"/>
+        </w:rPr>
+        <w:t> </w:t>
+      </w:r>
+      <w:r>
+        <w:rPr>
+          <w:rFonts w:ascii="Arial" w:hAnsi="Arial" w:cs="Arial"/>
+          <w:sz w:val="21"/>
+          <w:szCs w:val="21"/>
+          <w:shd w:val="clear" w:color="auto" w:fill="FFFFFF"/>
+        </w:rPr>
+        <w:t>Cat communication</w:t>
+      </w:r>
+      <w:r>
+        <w:rPr>
+          <w:rFonts w:ascii="Arial" w:hAnsi="Arial" w:cs="Arial"/>
+          <w:color w:val="202122"/>
+          <w:sz w:val="21"/>
+          <w:szCs w:val="21"/>
+          <w:shd w:val="clear" w:color="auto" w:fill="FFFFFF"/>
+        </w:rPr>
+        <w:t> includes </w:t>
+      </w:r>
+      <w:r>
+        <w:rPr>
+          <w:rFonts w:ascii="Arial" w:hAnsi="Arial" w:cs="Arial"/>
+          <w:sz w:val="21"/>
+          <w:szCs w:val="21"/>
+          <w:shd w:val="clear" w:color="auto" w:fill="FFFFFF"/>
+        </w:rPr>
+        <w:t>vocalizations</w:t>
+      </w:r>
+      <w:r>
+        <w:rPr>
+          <w:rFonts w:ascii="Arial" w:hAnsi="Arial" w:cs="Arial"/>
+          <w:color w:val="202122"/>
+          <w:sz w:val="21"/>
+          <w:szCs w:val="21"/>
+          <w:shd w:val="clear" w:color="auto" w:fill="FFFFFF"/>
+        </w:rPr>
+        <w:t> like </w:t>
+      </w:r>
+      <w:r>
+        <w:rPr>
+          <w:rFonts w:ascii="Arial" w:hAnsi="Arial" w:cs="Arial"/>
+          <w:sz w:val="21"/>
+          <w:szCs w:val="21"/>
+          <w:shd w:val="clear" w:color="auto" w:fill="FFFFFF"/>
+        </w:rPr>
+        <w:t>meowing</w:t>
+      </w:r>
+      <w:r>
+        <w:rPr>
+          <w:rFonts w:ascii="Arial" w:hAnsi="Arial" w:cs="Arial"/>
+          <w:color w:val="202122"/>
+          <w:sz w:val="21"/>
+          <w:szCs w:val="21"/>
+          <w:shd w:val="clear" w:color="auto" w:fill="FFFFFF"/>
+        </w:rPr>
+        <w:t>, </w:t>
+      </w:r>
+      <w:r>
+        <w:rPr>
+          <w:rFonts w:ascii="Arial" w:hAnsi="Arial" w:cs="Arial"/>
+          <w:sz w:val="21"/>
+          <w:szCs w:val="21"/>
+          <w:shd w:val="clear" w:color="auto" w:fill="FFFFFF"/>
+        </w:rPr>
+        <w:t>purring</w:t>
+      </w:r>
+      <w:r>
+        <w:rPr>
+          <w:rFonts w:ascii="Arial" w:hAnsi="Arial" w:cs="Arial"/>
+          <w:color w:val="202122"/>
+          <w:sz w:val="21"/>
+          <w:szCs w:val="21"/>
+          <w:shd w:val="clear" w:color="auto" w:fill="FFFFFF"/>
+        </w:rPr>
+        <w:t>, </w:t>
+      </w:r>
+      <w:r>
+        <w:rPr>
+          <w:rFonts w:ascii="Arial" w:hAnsi="Arial" w:cs="Arial"/>
+          <w:sz w:val="21"/>
+          <w:szCs w:val="21"/>
+          <w:shd w:val="clear" w:color="auto" w:fill="FFFFFF"/>
+        </w:rPr>
+        <w:t>trilling</w:t>
+      </w:r>
+      <w:r>
+        <w:rPr>
+          <w:rFonts w:ascii="Arial" w:hAnsi="Arial" w:cs="Arial"/>
+          <w:color w:val="202122"/>
+          <w:sz w:val="21"/>
+          <w:szCs w:val="21"/>
+          <w:shd w:val="clear" w:color="auto" w:fill="FFFFFF"/>
+        </w:rPr>
+        <w:t>, hissing, </w:t>
+      </w:r>
+      <w:r>
+        <w:rPr>
+          <w:rFonts w:ascii="Arial" w:hAnsi="Arial" w:cs="Arial"/>
+          <w:sz w:val="21"/>
+          <w:szCs w:val="21"/>
+          <w:shd w:val="clear" w:color="auto" w:fill="FFFFFF"/>
+        </w:rPr>
+        <w:t>growling</w:t>
+      </w:r>
+      <w:r>
+        <w:rPr>
+          <w:rFonts w:ascii="Arial" w:hAnsi="Arial" w:cs="Arial"/>
+          <w:color w:val="202122"/>
+          <w:sz w:val="21"/>
+          <w:szCs w:val="21"/>
+          <w:shd w:val="clear" w:color="auto" w:fill="FFFFFF"/>
+        </w:rPr>
+        <w:t> and grunting as well as </w:t>
+      </w:r>
+      <w:r>
+        <w:rPr>
+          <w:rFonts w:ascii="Arial" w:hAnsi="Arial" w:cs="Arial"/>
+          <w:sz w:val="21"/>
+          <w:szCs w:val="21"/>
+          <w:shd w:val="clear" w:color="auto" w:fill="FFFFFF"/>
+        </w:rPr>
+        <w:t>cat-specific body language</w:t>
+      </w:r>
+      <w:r>
+        <w:rPr>
+          <w:rFonts w:ascii="Arial" w:hAnsi="Arial" w:cs="Arial"/>
+          <w:color w:val="202122"/>
+          <w:sz w:val="21"/>
+          <w:szCs w:val="21"/>
+          <w:shd w:val="clear" w:color="auto" w:fill="FFFFFF"/>
+        </w:rPr>
+        <w:t>.</w:t>
       </w:r>
     </w:p>
     <w:p/>

</xml_diff>